<commit_message>
Increase Font Size in Plots
</commit_message>
<xml_diff>
--- a/Report/דוח.docx
+++ b/Report/דוח.docx
@@ -576,7 +576,29 @@
                                 <w:rtl/>
                                 <w:lang w:val="en-US" w:bidi="he-IL"/>
                               </w:rPr>
-                              <w:t>מגישים: ירין שוחט, מקסים ליסיאנסקי, רועי קרמר ואב</w:t>
+                              <w:t xml:space="preserve">מגישים: ירין שוחט, מקסים </w:t>
+                            </w:r>
+                            <w:proofErr w:type="spellStart"/>
+                            <w:r>
+                              <w:rPr>
+                                <w:rStyle w:val="sowc"/>
+                                <w:rFonts w:ascii="Segoe UI Semibold" w:hAnsi="Segoe UI Semibold" w:cs="Segoe UI Semibold"/>
+                                <w:color w:val="FFFFFF"/>
+                                <w:rtl/>
+                                <w:lang w:val="en-US" w:bidi="he-IL"/>
+                              </w:rPr>
+                              <w:t>ליסיאנסקי</w:t>
+                            </w:r>
+                            <w:proofErr w:type="spellEnd"/>
+                            <w:r>
+                              <w:rPr>
+                                <w:rStyle w:val="sowc"/>
+                                <w:rFonts w:ascii="Segoe UI Semibold" w:hAnsi="Segoe UI Semibold" w:cs="Segoe UI Semibold"/>
+                                <w:color w:val="FFFFFF"/>
+                                <w:rtl/>
+                                <w:lang w:val="en-US" w:bidi="he-IL"/>
+                              </w:rPr>
+                              <w:t>, רועי קרמר ואב</w:t>
                             </w:r>
                             <w:r>
                               <w:rPr>
@@ -2248,14 +2270,11 @@
           <w:sz w:val="48"/>
           <w:szCs w:val="48"/>
           <w:u w:val="single"/>
-          <w:lang w:bidi="he-IL"/>
-        </w:rPr>
-      </w:pPr>
-    </w:p>
-    <w:p>
-      <w:pPr>
-        <w:bidi/>
-        <w:jc w:val="center"/>
+          <w:rtl/>
+          <w:lang w:bidi="he-IL"/>
+        </w:rPr>
+      </w:pPr>
+      <w:r>
         <w:rPr>
           <w:rFonts w:asciiTheme="minorBidi" w:hAnsiTheme="minorBidi" w:cstheme="minorBidi"/>
           <w:b/>
@@ -2267,19 +2286,7 @@
           <w:rtl/>
           <w:lang w:bidi="he-IL"/>
         </w:rPr>
-      </w:pPr>
-      <w:r>
-        <w:rPr>
-          <w:rFonts w:asciiTheme="minorBidi" w:hAnsiTheme="minorBidi" w:cstheme="minorBidi"/>
-          <w:b/>
-          <w:bCs/>
-          <w:color w:val="C00000"/>
-          <w:sz w:val="48"/>
-          <w:szCs w:val="48"/>
-          <w:u w:val="single"/>
-          <w:rtl/>
-          <w:lang w:bidi="he-IL"/>
-        </w:rPr>
+        <w:lastRenderedPageBreak/>
         <w:t>נתונים</w:t>
       </w:r>
     </w:p>
@@ -2356,6 +2363,7 @@
         </w:rPr>
         <w:t xml:space="preserve"> בישראל, עמודת '</w:t>
       </w:r>
+      <w:proofErr w:type="spellStart"/>
       <w:r>
         <w:rPr>
           <w:rFonts w:asciiTheme="minorBidi" w:hAnsiTheme="minorBidi" w:cstheme="minorBidi"/>
@@ -2365,6 +2373,7 @@
         </w:rPr>
         <w:t>eventid</w:t>
       </w:r>
+      <w:proofErr w:type="spellEnd"/>
       <w:r>
         <w:rPr>
           <w:rFonts w:asciiTheme="minorBidi" w:hAnsiTheme="minorBidi" w:cstheme="minorBidi"/>
@@ -2445,16 +2454,6 @@
         </w:rPr>
         <w:t xml:space="preserve"> כגון מספר הנפגעים, מיקום, סוג הפיגוע ועוד.</w:t>
       </w:r>
-    </w:p>
-    <w:p>
-      <w:pPr>
-        <w:bidi/>
-        <w:rPr>
-          <w:rFonts w:ascii="Segoe UI Semibold" w:hAnsi="Segoe UI Semibold" w:cs="Segoe UI Semibold"/>
-          <w:rtl/>
-          <w:lang w:bidi="he-IL"/>
-        </w:rPr>
-      </w:pPr>
     </w:p>
     <w:p>
       <w:pPr>
@@ -2769,6 +2768,7 @@
                 <w:szCs w:val="22"/>
               </w:rPr>
             </w:pPr>
+            <w:proofErr w:type="spellStart"/>
             <w:r>
               <w:rPr>
                 <w:rFonts w:asciiTheme="minorBidi" w:hAnsiTheme="minorBidi"/>
@@ -2777,6 +2777,7 @@
               </w:rPr>
               <w:t>eventid</w:t>
             </w:r>
+            <w:proofErr w:type="spellEnd"/>
           </w:p>
           <w:p>
             <w:pPr>
@@ -2955,6 +2956,7 @@
                 <w:szCs w:val="22"/>
               </w:rPr>
             </w:pPr>
+            <w:proofErr w:type="spellStart"/>
             <w:r>
               <w:rPr>
                 <w:rFonts w:asciiTheme="minorBidi" w:hAnsiTheme="minorBidi"/>
@@ -2963,6 +2965,7 @@
               </w:rPr>
               <w:t>iyear</w:t>
             </w:r>
+            <w:proofErr w:type="spellEnd"/>
           </w:p>
         </w:tc>
       </w:tr>
@@ -3097,6 +3100,7 @@
                 <w:szCs w:val="22"/>
               </w:rPr>
             </w:pPr>
+            <w:proofErr w:type="spellStart"/>
             <w:r>
               <w:rPr>
                 <w:rFonts w:asciiTheme="minorBidi" w:hAnsiTheme="minorBidi"/>
@@ -3105,6 +3109,7 @@
               </w:rPr>
               <w:t>imonth</w:t>
             </w:r>
+            <w:proofErr w:type="spellEnd"/>
           </w:p>
         </w:tc>
       </w:tr>
@@ -3241,6 +3246,7 @@
                 <w:szCs w:val="22"/>
               </w:rPr>
             </w:pPr>
+            <w:proofErr w:type="spellStart"/>
             <w:r>
               <w:rPr>
                 <w:rFonts w:asciiTheme="minorBidi" w:hAnsiTheme="minorBidi"/>
@@ -3249,6 +3255,7 @@
               </w:rPr>
               <w:t>iday</w:t>
             </w:r>
+            <w:proofErr w:type="spellEnd"/>
           </w:p>
         </w:tc>
       </w:tr>
@@ -3846,6 +3853,7 @@
                 <w:szCs w:val="22"/>
               </w:rPr>
             </w:pPr>
+            <w:proofErr w:type="spellStart"/>
             <w:r>
               <w:rPr>
                 <w:rFonts w:asciiTheme="minorBidi" w:hAnsiTheme="minorBidi"/>
@@ -3854,6 +3862,7 @@
               </w:rPr>
               <w:t>nperps</w:t>
             </w:r>
+            <w:proofErr w:type="spellEnd"/>
           </w:p>
         </w:tc>
       </w:tr>
@@ -3996,6 +4005,7 @@
                 <w:szCs w:val="22"/>
               </w:rPr>
             </w:pPr>
+            <w:proofErr w:type="spellStart"/>
             <w:r>
               <w:rPr>
                 <w:rFonts w:asciiTheme="minorBidi" w:hAnsiTheme="minorBidi"/>
@@ -4004,6 +4014,7 @@
               </w:rPr>
               <w:t>nkill</w:t>
             </w:r>
+            <w:proofErr w:type="spellEnd"/>
           </w:p>
         </w:tc>
       </w:tr>
@@ -4035,7 +4046,6 @@
                 <w:sz w:val="22"/>
                 <w:szCs w:val="22"/>
               </w:rPr>
-              <w:lastRenderedPageBreak/>
               <w:t>70</w:t>
             </w:r>
             <w:r>
@@ -4143,6 +4153,7 @@
                 <w:szCs w:val="22"/>
               </w:rPr>
             </w:pPr>
+            <w:proofErr w:type="spellStart"/>
             <w:r>
               <w:rPr>
                 <w:rFonts w:asciiTheme="minorBidi" w:hAnsiTheme="minorBidi"/>
@@ -4151,6 +4162,7 @@
               </w:rPr>
               <w:t>nwound</w:t>
             </w:r>
+            <w:proofErr w:type="spellEnd"/>
           </w:p>
         </w:tc>
       </w:tr>
@@ -4284,6 +4296,7 @@
           <w:rtl/>
           <w:lang w:bidi="he-IL"/>
         </w:rPr>
+        <w:lastRenderedPageBreak/>
         <w:br/>
       </w:r>
     </w:p>
@@ -4311,14 +4324,65 @@
           <w:lang w:bidi="he-IL"/>
         </w:rPr>
       </w:pPr>
-      <w:r>
-        <w:rPr>
-          <w:rFonts w:asciiTheme="minorBidi" w:hAnsiTheme="minorBidi" w:cstheme="minorBidi"/>
-          <w:sz w:val="22"/>
-          <w:szCs w:val="22"/>
-          <w:rtl/>
-        </w:rPr>
-        <w:t>לבדוק לעומק את ה</w:t>
+      <w:proofErr w:type="spellStart"/>
+      <w:r>
+        <w:rPr>
+          <w:rFonts w:asciiTheme="minorBidi" w:hAnsiTheme="minorBidi" w:cstheme="minorBidi"/>
+          <w:sz w:val="22"/>
+          <w:szCs w:val="22"/>
+          <w:rtl/>
+        </w:rPr>
+        <w:t>לבדוק</w:t>
+      </w:r>
+      <w:proofErr w:type="spellEnd"/>
+      <w:r>
+        <w:rPr>
+          <w:rFonts w:asciiTheme="minorBidi" w:hAnsiTheme="minorBidi" w:cstheme="minorBidi"/>
+          <w:sz w:val="22"/>
+          <w:szCs w:val="22"/>
+          <w:rtl/>
+        </w:rPr>
+        <w:t xml:space="preserve"> </w:t>
+      </w:r>
+      <w:proofErr w:type="spellStart"/>
+      <w:r>
+        <w:rPr>
+          <w:rFonts w:asciiTheme="minorBidi" w:hAnsiTheme="minorBidi" w:cstheme="minorBidi"/>
+          <w:sz w:val="22"/>
+          <w:szCs w:val="22"/>
+          <w:rtl/>
+        </w:rPr>
+        <w:t>לעומק</w:t>
+      </w:r>
+      <w:proofErr w:type="spellEnd"/>
+      <w:r>
+        <w:rPr>
+          <w:rFonts w:asciiTheme="minorBidi" w:hAnsiTheme="minorBidi" w:cstheme="minorBidi"/>
+          <w:sz w:val="22"/>
+          <w:szCs w:val="22"/>
+          <w:rtl/>
+        </w:rPr>
+        <w:t xml:space="preserve"> </w:t>
+      </w:r>
+      <w:proofErr w:type="spellStart"/>
+      <w:r>
+        <w:rPr>
+          <w:rFonts w:asciiTheme="minorBidi" w:hAnsiTheme="minorBidi" w:cstheme="minorBidi"/>
+          <w:sz w:val="22"/>
+          <w:szCs w:val="22"/>
+          <w:rtl/>
+        </w:rPr>
+        <w:t>את</w:t>
+      </w:r>
+      <w:proofErr w:type="spellEnd"/>
+      <w:r>
+        <w:rPr>
+          <w:rFonts w:asciiTheme="minorBidi" w:hAnsiTheme="minorBidi" w:cstheme="minorBidi"/>
+          <w:sz w:val="22"/>
+          <w:szCs w:val="22"/>
+          <w:rtl/>
+        </w:rPr>
+        <w:t xml:space="preserve"> ה</w:t>
       </w:r>
       <w:r>
         <w:rPr>
@@ -4359,15 +4423,77 @@
           <w:lang w:bidi="he-IL"/>
         </w:rPr>
       </w:pPr>
-      <w:r>
-        <w:rPr>
-          <w:rFonts w:asciiTheme="minorBidi" w:hAnsiTheme="minorBidi" w:cstheme="minorBidi"/>
-          <w:sz w:val="22"/>
-          <w:szCs w:val="22"/>
-          <w:rtl/>
-        </w:rPr>
-        <w:t>להוסיף בקרדינליות את האופציות</w:t>
-      </w:r>
+      <w:proofErr w:type="spellStart"/>
+      <w:r>
+        <w:rPr>
+          <w:rFonts w:asciiTheme="minorBidi" w:hAnsiTheme="minorBidi" w:cstheme="minorBidi"/>
+          <w:sz w:val="22"/>
+          <w:szCs w:val="22"/>
+          <w:rtl/>
+        </w:rPr>
+        <w:t>להוסיף</w:t>
+      </w:r>
+      <w:proofErr w:type="spellEnd"/>
+      <w:r>
+        <w:rPr>
+          <w:rFonts w:asciiTheme="minorBidi" w:hAnsiTheme="minorBidi" w:cstheme="minorBidi"/>
+          <w:sz w:val="22"/>
+          <w:szCs w:val="22"/>
+          <w:rtl/>
+        </w:rPr>
+        <w:t xml:space="preserve"> </w:t>
+      </w:r>
+      <w:proofErr w:type="spellStart"/>
+      <w:r>
+        <w:rPr>
+          <w:rFonts w:asciiTheme="minorBidi" w:hAnsiTheme="minorBidi" w:cstheme="minorBidi"/>
+          <w:sz w:val="22"/>
+          <w:szCs w:val="22"/>
+          <w:rtl/>
+        </w:rPr>
+        <w:t>בקרדינליות</w:t>
+      </w:r>
+      <w:proofErr w:type="spellEnd"/>
+      <w:r>
+        <w:rPr>
+          <w:rFonts w:asciiTheme="minorBidi" w:hAnsiTheme="minorBidi" w:cstheme="minorBidi"/>
+          <w:sz w:val="22"/>
+          <w:szCs w:val="22"/>
+          <w:rtl/>
+        </w:rPr>
+        <w:t xml:space="preserve"> </w:t>
+      </w:r>
+      <w:proofErr w:type="spellStart"/>
+      <w:r>
+        <w:rPr>
+          <w:rFonts w:asciiTheme="minorBidi" w:hAnsiTheme="minorBidi" w:cstheme="minorBidi"/>
+          <w:sz w:val="22"/>
+          <w:szCs w:val="22"/>
+          <w:rtl/>
+        </w:rPr>
+        <w:t>את</w:t>
+      </w:r>
+      <w:proofErr w:type="spellEnd"/>
+      <w:r>
+        <w:rPr>
+          <w:rFonts w:asciiTheme="minorBidi" w:hAnsiTheme="minorBidi" w:cstheme="minorBidi"/>
+          <w:sz w:val="22"/>
+          <w:szCs w:val="22"/>
+          <w:rtl/>
+        </w:rPr>
+        <w:t xml:space="preserve"> </w:t>
+      </w:r>
+      <w:proofErr w:type="spellStart"/>
+      <w:r>
+        <w:rPr>
+          <w:rFonts w:asciiTheme="minorBidi" w:hAnsiTheme="minorBidi" w:cstheme="minorBidi"/>
+          <w:sz w:val="22"/>
+          <w:szCs w:val="22"/>
+          <w:rtl/>
+        </w:rPr>
+        <w:t>האופציות</w:t>
+      </w:r>
+      <w:proofErr w:type="spellEnd"/>
     </w:p>
     <w:p>
       <w:pPr>
@@ -4852,6 +4978,7 @@
         </w:rPr>
         <w:t>המטרה המרכזית של ניתוח הקורלציה היא לזהות קשרים בין המשתנים: מספר המחבלים (</w:t>
       </w:r>
+      <w:proofErr w:type="spellStart"/>
       <w:r>
         <w:rPr>
           <w:rFonts w:asciiTheme="minorBidi" w:hAnsiTheme="minorBidi" w:cstheme="minorBidi"/>
@@ -4860,6 +4987,7 @@
         </w:rPr>
         <w:t>nperps</w:t>
       </w:r>
+      <w:proofErr w:type="spellEnd"/>
       <w:r>
         <w:rPr>
           <w:rFonts w:asciiTheme="minorBidi" w:hAnsiTheme="minorBidi" w:cstheme="minorBidi"/>
@@ -4870,6 +4998,7 @@
         </w:rPr>
         <w:t>), מספר ההרוגים (</w:t>
       </w:r>
+      <w:proofErr w:type="spellStart"/>
       <w:r>
         <w:rPr>
           <w:rFonts w:asciiTheme="minorBidi" w:hAnsiTheme="minorBidi" w:cstheme="minorBidi"/>
@@ -4878,6 +5007,7 @@
         </w:rPr>
         <w:t>nkill</w:t>
       </w:r>
+      <w:proofErr w:type="spellEnd"/>
       <w:r>
         <w:rPr>
           <w:rFonts w:asciiTheme="minorBidi" w:hAnsiTheme="minorBidi" w:cstheme="minorBidi"/>
@@ -4888,6 +5018,7 @@
         </w:rPr>
         <w:t>), ומספר הפצועים (</w:t>
       </w:r>
+      <w:proofErr w:type="spellStart"/>
       <w:r>
         <w:rPr>
           <w:rFonts w:asciiTheme="minorBidi" w:hAnsiTheme="minorBidi" w:cstheme="minorBidi"/>
@@ -4896,6 +5027,7 @@
         </w:rPr>
         <w:t>nwound</w:t>
       </w:r>
+      <w:proofErr w:type="spellEnd"/>
       <w:r>
         <w:rPr>
           <w:rFonts w:asciiTheme="minorBidi" w:hAnsiTheme="minorBidi" w:cstheme="minorBidi"/>
@@ -5652,6 +5784,7 @@
         </w:rPr>
         <w:t xml:space="preserve">מיפוי המטלות במונחים האבסטרקטיים בהתאם לטיפולוגיה של </w:t>
       </w:r>
+      <w:proofErr w:type="spellStart"/>
       <w:r>
         <w:rPr>
           <w:rFonts w:asciiTheme="minorBidi" w:hAnsiTheme="minorBidi" w:cstheme="minorBidi"/>
@@ -5661,6 +5794,7 @@
         </w:rPr>
         <w:t>Munzner</w:t>
       </w:r>
+      <w:proofErr w:type="spellEnd"/>
       <w:r>
         <w:rPr>
           <w:rFonts w:asciiTheme="minorBidi" w:hAnsiTheme="minorBidi" w:cstheme="minorBidi"/>
@@ -7026,22 +7160,22 @@
           <w:lang w:bidi="he-IL"/>
         </w:rPr>
         <w:drawing>
-          <wp:anchor distT="0" distB="0" distL="114300" distR="114300" simplePos="0" relativeHeight="251693056" behindDoc="0" locked="0" layoutInCell="1" allowOverlap="1" wp14:anchorId="69FE52BC" wp14:editId="35669017">
+          <wp:anchor distT="0" distB="0" distL="114300" distR="114300" simplePos="0" relativeHeight="251693056" behindDoc="0" locked="0" layoutInCell="1" allowOverlap="1" wp14:anchorId="69FE52BC" wp14:editId="1DD601D0">
             <wp:simplePos x="0" y="0"/>
             <wp:positionH relativeFrom="column">
-              <wp:posOffset>-695960</wp:posOffset>
+              <wp:posOffset>-690880</wp:posOffset>
             </wp:positionH>
             <wp:positionV relativeFrom="paragraph">
-              <wp:posOffset>284480</wp:posOffset>
+              <wp:posOffset>283845</wp:posOffset>
             </wp:positionV>
-            <wp:extent cx="3077210" cy="5676900"/>
+            <wp:extent cx="3049905" cy="5676900"/>
             <wp:effectExtent l="0" t="0" r="0" b="0"/>
             <wp:wrapThrough wrapText="bothSides">
               <wp:wrapPolygon edited="0">
                 <wp:start x="0" y="0"/>
-                <wp:lineTo x="0" y="21552"/>
-                <wp:lineTo x="21484" y="21552"/>
-                <wp:lineTo x="21484" y="0"/>
+                <wp:lineTo x="0" y="21528"/>
+                <wp:lineTo x="21452" y="21528"/>
+                <wp:lineTo x="21452" y="0"/>
                 <wp:lineTo x="0" y="0"/>
               </wp:wrapPolygon>
             </wp:wrapThrough>
@@ -7053,11 +7187,11 @@
               <a:graphicData uri="http://schemas.openxmlformats.org/drawingml/2006/picture">
                 <pic:pic xmlns:pic="http://schemas.openxmlformats.org/drawingml/2006/picture">
                   <pic:nvPicPr>
-                    <pic:cNvPr id="1794180117" name=""/>
+                    <pic:cNvPr id="1794180117" name="Picture 1"/>
                     <pic:cNvPicPr/>
                   </pic:nvPicPr>
                   <pic:blipFill>
-                    <a:blip r:embed="rId18">
+                    <a:blip r:embed="rId18" cstate="print">
                       <a:extLst>
                         <a:ext uri="{28A0092B-C50C-407E-A947-70E740481C1C}">
                           <a14:useLocalDpi xmlns:a14="http://schemas.microsoft.com/office/drawing/2010/main" val="0"/>
@@ -7071,7 +7205,7 @@
                   <pic:spPr>
                     <a:xfrm>
                       <a:off x="0" y="0"/>
-                      <a:ext cx="3077210" cy="5676900"/>
+                      <a:ext cx="3049905" cy="5676900"/>
                     </a:xfrm>
                     <a:prstGeom prst="rect">
                       <a:avLst/>
@@ -8032,7 +8166,25 @@
           <w:rtl/>
           <w:lang w:bidi="he-IL"/>
         </w:rPr>
-        <w:t>המיקום המרחבי הוא הערוץ היעיל ביותר עבור נתונים גיאוגרפיים, ומאפשר זיהוי מיידי של מיקום האירועים. בנוסף, הצבעים מסודרים באופן טבעי (גוונים בהירים מייצגים צפיפות נמוכה וכהים צפיפות גבוהה), מה שמקל על הבנת רמות הצפיפות. השילוב בין גווני הצבעים לתוויות הערים משפר את הנראות ומאפשר הבחנה קלה בין רמות צפיפות שונות, תוך זיהוי מוקדים מרכזיים כמו ירושלים ושדרות. השוני הברור בין גווני הצבעים תורם ליכולת הבחנה חדה בין אזורים צפופים יותר ופחות, ותוויות הערים מספקות הקשר ברור, המקל על הבנת מיקומי המוקדים ומידע הקשור בהם.</w:t>
+        <w:t xml:space="preserve">המיקום המרחבי הוא הערוץ היעיל ביותר עבור נתונים גיאוגרפיים, ומאפשר זיהוי </w:t>
+      </w:r>
+      <w:proofErr w:type="spellStart"/>
+      <w:r>
+        <w:rPr>
+          <w:rFonts w:asciiTheme="minorBidi" w:hAnsiTheme="minorBidi" w:cstheme="minorBidi"/>
+          <w:rtl/>
+          <w:lang w:bidi="he-IL"/>
+        </w:rPr>
+        <w:t>מיידי</w:t>
+      </w:r>
+      <w:proofErr w:type="spellEnd"/>
+      <w:r>
+        <w:rPr>
+          <w:rFonts w:asciiTheme="minorBidi" w:hAnsiTheme="minorBidi" w:cstheme="minorBidi"/>
+          <w:rtl/>
+          <w:lang w:bidi="he-IL"/>
+        </w:rPr>
+        <w:t xml:space="preserve"> של מיקום האירועים. בנוסף, הצבעים מסודרים באופן טבעי (גוונים בהירים מייצגים צפיפות נמוכה וכהים צפיפות גבוהה), מה שמקל על הבנת רמות הצפיפות. השילוב בין גווני הצבעים לתוויות הערים משפר את הנראות ומאפשר הבחנה קלה בין רמות צפיפות שונות, תוך זיהוי מוקדים מרכזיים כמו ירושלים ושדרות. השוני הברור בין גווני הצבעים תורם ליכולת הבחנה חדה בין אזורים צפופים יותר ופחות, ותוויות הערים מספקות הקשר ברור, המקל על הבנת מיקומי המוקדים ומידע הקשור בהם.</w:t>
       </w:r>
       <w:r>
         <w:rPr>
@@ -8107,6 +8259,7 @@
                 <w:lang w:bidi="he-IL"/>
               </w:rPr>
             </w:pPr>
+            <w:proofErr w:type="spellStart"/>
             <w:r>
               <w:rPr>
                 <w:rFonts w:asciiTheme="minorBidi" w:hAnsiTheme="minorBidi" w:cstheme="minorBidi"/>
@@ -8114,7 +8267,17 @@
                 <w:szCs w:val="22"/>
                 <w:rtl/>
               </w:rPr>
-              <w:t xml:space="preserve">חלופה 1 </w:t>
+              <w:t>חלופה</w:t>
+            </w:r>
+            <w:proofErr w:type="spellEnd"/>
+            <w:r>
+              <w:rPr>
+                <w:rFonts w:asciiTheme="minorBidi" w:hAnsiTheme="minorBidi" w:cstheme="minorBidi"/>
+                <w:sz w:val="22"/>
+                <w:szCs w:val="22"/>
+                <w:rtl/>
+              </w:rPr>
+              <w:t xml:space="preserve"> 1 </w:t>
             </w:r>
             <w:r>
               <w:rPr>
@@ -8143,8 +8306,20 @@
                 <w:rtl/>
                 <w:lang w:bidi="he-IL"/>
               </w:rPr>
-              <w:t>גרף עמודות היסטוגרמה</w:t>
+              <w:t xml:space="preserve">גרף עמודות </w:t>
             </w:r>
+            <w:proofErr w:type="spellStart"/>
+            <w:r>
+              <w:rPr>
+                <w:rFonts w:asciiTheme="minorBidi" w:hAnsiTheme="minorBidi" w:cstheme="minorBidi"/>
+                <w:sz w:val="22"/>
+                <w:szCs w:val="22"/>
+                <w:rtl/>
+                <w:lang w:bidi="he-IL"/>
+              </w:rPr>
+              <w:t>היסטוגרמה</w:t>
+            </w:r>
+            <w:proofErr w:type="spellEnd"/>
           </w:p>
         </w:tc>
         <w:tc>
@@ -8851,6 +9026,7 @@
         </w:rPr>
         <w:t>המטרה המרכזית של ניתוח הקורלציה היא לזהות קשרים בין המשתנים: מספר המחבלים (</w:t>
       </w:r>
+      <w:proofErr w:type="spellStart"/>
       <w:r>
         <w:rPr>
           <w:rFonts w:asciiTheme="minorBidi" w:hAnsiTheme="minorBidi" w:cstheme="minorBidi"/>
@@ -8859,6 +9035,7 @@
         </w:rPr>
         <w:t>nperps</w:t>
       </w:r>
+      <w:proofErr w:type="spellEnd"/>
       <w:r>
         <w:rPr>
           <w:rFonts w:asciiTheme="minorBidi" w:hAnsiTheme="minorBidi" w:cstheme="minorBidi"/>
@@ -8869,6 +9046,7 @@
         </w:rPr>
         <w:t>), מספר ההרוגים (</w:t>
       </w:r>
+      <w:proofErr w:type="spellStart"/>
       <w:r>
         <w:rPr>
           <w:rFonts w:asciiTheme="minorBidi" w:hAnsiTheme="minorBidi" w:cstheme="minorBidi"/>
@@ -8877,6 +9055,7 @@
         </w:rPr>
         <w:t>nkill</w:t>
       </w:r>
+      <w:proofErr w:type="spellEnd"/>
       <w:r>
         <w:rPr>
           <w:rFonts w:asciiTheme="minorBidi" w:hAnsiTheme="minorBidi" w:cstheme="minorBidi"/>
@@ -8887,6 +9066,7 @@
         </w:rPr>
         <w:t>), ומספר הפצועים (</w:t>
       </w:r>
+      <w:proofErr w:type="spellStart"/>
       <w:r>
         <w:rPr>
           <w:rFonts w:asciiTheme="minorBidi" w:hAnsiTheme="minorBidi" w:cstheme="minorBidi"/>
@@ -8895,6 +9075,7 @@
         </w:rPr>
         <w:t>nwound</w:t>
       </w:r>
+      <w:proofErr w:type="spellEnd"/>
       <w:r>
         <w:rPr>
           <w:rFonts w:asciiTheme="minorBidi" w:hAnsiTheme="minorBidi" w:cstheme="minorBidi"/>
@@ -8949,21 +9130,21 @@
           <w:noProof/>
         </w:rPr>
         <w:drawing>
-          <wp:anchor distT="0" distB="0" distL="114300" distR="114300" simplePos="0" relativeHeight="251679744" behindDoc="1" locked="0" layoutInCell="1" allowOverlap="1" wp14:anchorId="01D1A9CC" wp14:editId="3AB28C16">
+          <wp:anchor distT="0" distB="0" distL="114300" distR="114300" simplePos="0" relativeHeight="251679744" behindDoc="1" locked="0" layoutInCell="1" allowOverlap="1" wp14:anchorId="01D1A9CC" wp14:editId="507E06F9">
             <wp:simplePos x="0" y="0"/>
             <wp:positionH relativeFrom="column">
-              <wp:posOffset>448310</wp:posOffset>
+              <wp:posOffset>452120</wp:posOffset>
             </wp:positionH>
             <wp:positionV relativeFrom="paragraph">
-              <wp:posOffset>8890</wp:posOffset>
+              <wp:posOffset>55880</wp:posOffset>
             </wp:positionV>
-            <wp:extent cx="3444875" cy="2988310"/>
-            <wp:effectExtent l="0" t="0" r="3175" b="2540"/>
+            <wp:extent cx="3444875" cy="2894965"/>
+            <wp:effectExtent l="0" t="0" r="3175" b="635"/>
             <wp:wrapThrough wrapText="bothSides">
               <wp:wrapPolygon edited="0">
                 <wp:start x="0" y="0"/>
-                <wp:lineTo x="0" y="21481"/>
-                <wp:lineTo x="21500" y="21481"/>
+                <wp:lineTo x="0" y="21463"/>
+                <wp:lineTo x="21500" y="21463"/>
                 <wp:lineTo x="21500" y="0"/>
                 <wp:lineTo x="0" y="0"/>
               </wp:wrapPolygon>
@@ -8996,7 +9177,7 @@
                   <pic:spPr bwMode="auto">
                     <a:xfrm>
                       <a:off x="0" y="0"/>
-                      <a:ext cx="3444875" cy="2988310"/>
+                      <a:ext cx="3444875" cy="2894965"/>
                     </a:xfrm>
                     <a:prstGeom prst="rect">
                       <a:avLst/>
@@ -9509,14 +9690,52 @@
         </w:rPr>
         <w:t xml:space="preserve"> - מייצגים את המשתנים עצמם (</w:t>
       </w:r>
-      <w:r>
-        <w:rPr>
-          <w:rFonts w:asciiTheme="minorBidi" w:hAnsiTheme="minorBidi" w:cstheme="minorBidi"/>
-          <w:sz w:val="22"/>
-          <w:szCs w:val="22"/>
-        </w:rPr>
-        <w:t>nperps, nkill, nwound</w:t>
-      </w:r>
+      <w:proofErr w:type="spellStart"/>
+      <w:r>
+        <w:rPr>
+          <w:rFonts w:asciiTheme="minorBidi" w:hAnsiTheme="minorBidi" w:cstheme="minorBidi"/>
+          <w:sz w:val="22"/>
+          <w:szCs w:val="22"/>
+        </w:rPr>
+        <w:t>nperps</w:t>
+      </w:r>
+      <w:proofErr w:type="spellEnd"/>
+      <w:r>
+        <w:rPr>
+          <w:rFonts w:asciiTheme="minorBidi" w:hAnsiTheme="minorBidi" w:cstheme="minorBidi"/>
+          <w:sz w:val="22"/>
+          <w:szCs w:val="22"/>
+        </w:rPr>
+        <w:t xml:space="preserve">, </w:t>
+      </w:r>
+      <w:proofErr w:type="spellStart"/>
+      <w:r>
+        <w:rPr>
+          <w:rFonts w:asciiTheme="minorBidi" w:hAnsiTheme="minorBidi" w:cstheme="minorBidi"/>
+          <w:sz w:val="22"/>
+          <w:szCs w:val="22"/>
+        </w:rPr>
+        <w:t>nkill</w:t>
+      </w:r>
+      <w:proofErr w:type="spellEnd"/>
+      <w:r>
+        <w:rPr>
+          <w:rFonts w:asciiTheme="minorBidi" w:hAnsiTheme="minorBidi" w:cstheme="minorBidi"/>
+          <w:sz w:val="22"/>
+          <w:szCs w:val="22"/>
+        </w:rPr>
+        <w:t xml:space="preserve">, </w:t>
+      </w:r>
+      <w:proofErr w:type="spellStart"/>
+      <w:r>
+        <w:rPr>
+          <w:rFonts w:asciiTheme="minorBidi" w:hAnsiTheme="minorBidi" w:cstheme="minorBidi"/>
+          <w:sz w:val="22"/>
+          <w:szCs w:val="22"/>
+        </w:rPr>
+        <w:t>nwound</w:t>
+      </w:r>
+      <w:proofErr w:type="spellEnd"/>
       <w:r>
         <w:rPr>
           <w:rFonts w:asciiTheme="minorBidi" w:hAnsiTheme="minorBidi" w:cstheme="minorBidi"/>
@@ -10009,22 +10228,22 @@
         </w:rPr>
         <w:lastRenderedPageBreak/>
         <w:drawing>
-          <wp:anchor distT="0" distB="0" distL="114300" distR="114300" simplePos="0" relativeHeight="251681792" behindDoc="1" locked="0" layoutInCell="1" allowOverlap="1" wp14:anchorId="2306F19B" wp14:editId="6EB4F7A3">
+          <wp:anchor distT="0" distB="0" distL="114300" distR="114300" simplePos="0" relativeHeight="251681792" behindDoc="1" locked="0" layoutInCell="1" allowOverlap="1" wp14:anchorId="2306F19B" wp14:editId="473EEED1">
             <wp:simplePos x="0" y="0"/>
             <wp:positionH relativeFrom="column">
-              <wp:posOffset>-192931</wp:posOffset>
+              <wp:posOffset>-193675</wp:posOffset>
             </wp:positionH>
             <wp:positionV relativeFrom="paragraph">
-              <wp:posOffset>0</wp:posOffset>
+              <wp:posOffset>3175</wp:posOffset>
             </wp:positionV>
-            <wp:extent cx="3716020" cy="3862705"/>
-            <wp:effectExtent l="0" t="0" r="5080" b="0"/>
+            <wp:extent cx="3701415" cy="3862705"/>
+            <wp:effectExtent l="0" t="0" r="0" b="4445"/>
             <wp:wrapThrough wrapText="bothSides">
               <wp:wrapPolygon edited="0">
                 <wp:start x="0" y="0"/>
                 <wp:lineTo x="0" y="21518"/>
-                <wp:lineTo x="21556" y="21518"/>
-                <wp:lineTo x="21556" y="0"/>
+                <wp:lineTo x="21455" y="21518"/>
+                <wp:lineTo x="21455" y="0"/>
                 <wp:lineTo x="0" y="0"/>
               </wp:wrapPolygon>
             </wp:wrapThrough>
@@ -10042,7 +10261,7 @@
                     </pic:cNvPicPr>
                   </pic:nvPicPr>
                   <pic:blipFill>
-                    <a:blip r:embed="rId20" cstate="print">
+                    <a:blip r:embed="rId20">
                       <a:extLst>
                         <a:ext uri="{28A0092B-C50C-407E-A947-70E740481C1C}">
                           <a14:useLocalDpi xmlns:a14="http://schemas.microsoft.com/office/drawing/2010/main" val="0"/>
@@ -10056,7 +10275,7 @@
                   <pic:spPr bwMode="auto">
                     <a:xfrm>
                       <a:off x="0" y="0"/>
-                      <a:ext cx="3716020" cy="3862705"/>
+                      <a:ext cx="3701415" cy="3862705"/>
                     </a:xfrm>
                     <a:prstGeom prst="rect">
                       <a:avLst/>
@@ -10213,6 +10432,7 @@
         </w:rPr>
         <w:t>מה עם ה-</w:t>
       </w:r>
+      <w:proofErr w:type="spellStart"/>
       <w:r>
         <w:rPr>
           <w:rFonts w:asciiTheme="minorBidi" w:hAnsiTheme="minorBidi" w:cstheme="minorBidi"/>
@@ -10221,7 +10441,18 @@
           <w:highlight w:val="yellow"/>
           <w:lang w:bidi="he-IL"/>
         </w:rPr>
-        <w:t>BarPlot?</w:t>
+        <w:t>BarPlot</w:t>
+      </w:r>
+      <w:proofErr w:type="spellEnd"/>
+      <w:r>
+        <w:rPr>
+          <w:rFonts w:asciiTheme="minorBidi" w:hAnsiTheme="minorBidi" w:cstheme="minorBidi"/>
+          <w:sz w:val="22"/>
+          <w:szCs w:val="22"/>
+          <w:highlight w:val="yellow"/>
+          <w:lang w:bidi="he-IL"/>
+        </w:rPr>
+        <w:t>?</w:t>
       </w:r>
       <w:r>
         <w:rPr>
@@ -10328,6 +10559,7 @@
         </w:rPr>
         <w:t xml:space="preserve">: מציג את הערכים של המשתנה הראשון בכל זוג (לדוגמה, מספר המחבלים - </w:t>
       </w:r>
+      <w:proofErr w:type="spellStart"/>
       <w:r>
         <w:rPr>
           <w:rFonts w:asciiTheme="minorBidi" w:hAnsiTheme="minorBidi" w:cstheme="minorBidi"/>
@@ -10336,6 +10568,7 @@
         </w:rPr>
         <w:t>nperps</w:t>
       </w:r>
+      <w:proofErr w:type="spellEnd"/>
       <w:r>
         <w:rPr>
           <w:rFonts w:asciiTheme="minorBidi" w:hAnsiTheme="minorBidi" w:cstheme="minorBidi"/>
@@ -10916,6 +11149,7 @@
                 <w:lang w:bidi="he-IL"/>
               </w:rPr>
             </w:pPr>
+            <w:proofErr w:type="spellStart"/>
             <w:r>
               <w:rPr>
                 <w:rFonts w:asciiTheme="minorBidi" w:hAnsiTheme="minorBidi" w:cstheme="minorBidi"/>
@@ -10923,7 +11157,17 @@
                 <w:szCs w:val="22"/>
                 <w:rtl/>
               </w:rPr>
-              <w:t xml:space="preserve">חלופה 2 </w:t>
+              <w:t>חלופה</w:t>
+            </w:r>
+            <w:proofErr w:type="spellEnd"/>
+            <w:r>
+              <w:rPr>
+                <w:rFonts w:asciiTheme="minorBidi" w:hAnsiTheme="minorBidi" w:cstheme="minorBidi"/>
+                <w:sz w:val="22"/>
+                <w:szCs w:val="22"/>
+                <w:rtl/>
+              </w:rPr>
+              <w:t xml:space="preserve"> 2 </w:t>
             </w:r>
             <w:r>
               <w:rPr>
@@ -10943,8 +11187,58 @@
                 <w:rtl/>
               </w:rPr>
               <w:br/>
-              <w:t>מטריצת גרף פיזור</w:t>
             </w:r>
+            <w:proofErr w:type="spellStart"/>
+            <w:r>
+              <w:rPr>
+                <w:rFonts w:asciiTheme="minorBidi" w:hAnsiTheme="minorBidi" w:cstheme="minorBidi"/>
+                <w:sz w:val="22"/>
+                <w:szCs w:val="22"/>
+                <w:rtl/>
+              </w:rPr>
+              <w:t>מטריצת</w:t>
+            </w:r>
+            <w:proofErr w:type="spellEnd"/>
+            <w:r>
+              <w:rPr>
+                <w:rFonts w:asciiTheme="minorBidi" w:hAnsiTheme="minorBidi" w:cstheme="minorBidi"/>
+                <w:sz w:val="22"/>
+                <w:szCs w:val="22"/>
+                <w:rtl/>
+              </w:rPr>
+              <w:t xml:space="preserve"> </w:t>
+            </w:r>
+            <w:proofErr w:type="spellStart"/>
+            <w:r>
+              <w:rPr>
+                <w:rFonts w:asciiTheme="minorBidi" w:hAnsiTheme="minorBidi" w:cstheme="minorBidi"/>
+                <w:sz w:val="22"/>
+                <w:szCs w:val="22"/>
+                <w:rtl/>
+              </w:rPr>
+              <w:t>גרף</w:t>
+            </w:r>
+            <w:proofErr w:type="spellEnd"/>
+            <w:r>
+              <w:rPr>
+                <w:rFonts w:asciiTheme="minorBidi" w:hAnsiTheme="minorBidi" w:cstheme="minorBidi"/>
+                <w:sz w:val="22"/>
+                <w:szCs w:val="22"/>
+                <w:rtl/>
+              </w:rPr>
+              <w:t xml:space="preserve"> </w:t>
+            </w:r>
+            <w:proofErr w:type="spellStart"/>
+            <w:r>
+              <w:rPr>
+                <w:rFonts w:asciiTheme="minorBidi" w:hAnsiTheme="minorBidi" w:cstheme="minorBidi"/>
+                <w:sz w:val="22"/>
+                <w:szCs w:val="22"/>
+                <w:rtl/>
+              </w:rPr>
+              <w:t>פיזור</w:t>
+            </w:r>
+            <w:proofErr w:type="spellEnd"/>
           </w:p>
         </w:tc>
       </w:tr>
@@ -11449,23 +11743,45 @@
           <w:lang w:bidi="he-IL"/>
         </w:rPr>
         <w:lastRenderedPageBreak/>
+        <w:t>האם קיימת מגמה כללית של שימוש בסוגי הנשק שונים בפיגועי טרור ישראך? כיצד מגמות אלו השפיעו על תדירות הפיגועים ועל מספר הנפגעים?</w:t>
+      </w:r>
+    </w:p>
+    <w:p>
+      <w:pPr>
+        <w:pStyle w:val="a6"/>
+        <w:bidi/>
+        <w:ind w:left="1080"/>
+        <w:rPr>
+          <w:rFonts w:asciiTheme="minorBidi" w:hAnsiTheme="minorBidi" w:cstheme="minorBidi"/>
+          <w:u w:val="single"/>
+          <w:rtl/>
+        </w:rPr>
+      </w:pPr>
+      <w:r>
+        <w:rPr>
+          <w:rFonts w:asciiTheme="minorBidi" w:hAnsiTheme="minorBidi" w:cstheme="minorBidi"/>
+          <w:noProof/>
+          <w:u w:val="single"/>
+          <w:rtl/>
+          <w:lang w:bidi="he-IL"/>
+        </w:rPr>
         <w:drawing>
-          <wp:anchor distT="0" distB="0" distL="114300" distR="114300" simplePos="0" relativeHeight="251691008" behindDoc="0" locked="0" layoutInCell="1" allowOverlap="1" wp14:anchorId="3892A8E8" wp14:editId="03691D6E">
+          <wp:anchor distT="0" distB="0" distL="114300" distR="114300" simplePos="0" relativeHeight="251691008" behindDoc="0" locked="0" layoutInCell="1" allowOverlap="1" wp14:anchorId="3892A8E8" wp14:editId="27768B09">
             <wp:simplePos x="0" y="0"/>
             <wp:positionH relativeFrom="column">
-              <wp:posOffset>-630417</wp:posOffset>
+              <wp:posOffset>-634365</wp:posOffset>
             </wp:positionH>
             <wp:positionV relativeFrom="paragraph">
-              <wp:posOffset>757693</wp:posOffset>
+              <wp:posOffset>383540</wp:posOffset>
             </wp:positionV>
-            <wp:extent cx="4078605" cy="2709545"/>
+            <wp:extent cx="4077970" cy="2709545"/>
             <wp:effectExtent l="0" t="0" r="0" b="0"/>
             <wp:wrapThrough wrapText="bothSides">
               <wp:wrapPolygon edited="0">
                 <wp:start x="0" y="0"/>
                 <wp:lineTo x="0" y="21413"/>
-                <wp:lineTo x="21489" y="21413"/>
-                <wp:lineTo x="21489" y="0"/>
+                <wp:lineTo x="21492" y="21413"/>
+                <wp:lineTo x="21492" y="0"/>
                 <wp:lineTo x="0" y="0"/>
               </wp:wrapPolygon>
             </wp:wrapThrough>
@@ -11495,7 +11811,7 @@
                   <pic:spPr>
                     <a:xfrm>
                       <a:off x="0" y="0"/>
-                      <a:ext cx="4078605" cy="2709545"/>
+                      <a:ext cx="4077970" cy="2709545"/>
                     </a:xfrm>
                     <a:prstGeom prst="rect">
                       <a:avLst/>
@@ -11513,28 +11829,6 @@
           </wp:anchor>
         </w:drawing>
       </w:r>
-      <w:r>
-        <w:rPr>
-          <w:rFonts w:asciiTheme="minorBidi" w:hAnsiTheme="minorBidi" w:cstheme="minorBidi"/>
-          <w:noProof/>
-          <w:u w:val="single"/>
-          <w:rtl/>
-          <w:lang w:bidi="he-IL"/>
-        </w:rPr>
-        <w:t>האם קיימת מגמה כללית של שימוש בסוגי הנשק שונים בפיגועי טרור ישראך? כיצד מגמות אלו השפיעו על תדירות הפיגועים ועל מספר הנפגעים?</w:t>
-      </w:r>
-    </w:p>
-    <w:p>
-      <w:pPr>
-        <w:pStyle w:val="a6"/>
-        <w:bidi/>
-        <w:ind w:left="1080"/>
-        <w:rPr>
-          <w:rFonts w:asciiTheme="minorBidi" w:hAnsiTheme="minorBidi" w:cstheme="minorBidi"/>
-          <w:u w:val="single"/>
-          <w:rtl/>
-        </w:rPr>
-      </w:pPr>
       <w:r>
         <w:rPr>
           <w:rFonts w:asciiTheme="minorBidi" w:hAnsiTheme="minorBidi" w:cstheme="minorBidi"/>
@@ -12683,7 +12977,25 @@
           <w:rtl/>
           <w:lang w:bidi="he-IL"/>
         </w:rPr>
-        <w:t>גודל העיגול: מספר האיורעים בהם נעשה שימוש בנשק.</w:t>
+        <w:t xml:space="preserve">גודל העיגול: מספר </w:t>
+      </w:r>
+      <w:proofErr w:type="spellStart"/>
+      <w:r>
+        <w:rPr>
+          <w:rFonts w:asciiTheme="minorBidi" w:hAnsiTheme="minorBidi" w:cstheme="minorBidi" w:hint="cs"/>
+          <w:rtl/>
+          <w:lang w:bidi="he-IL"/>
+        </w:rPr>
+        <w:t>האיורעים</w:t>
+      </w:r>
+      <w:proofErr w:type="spellEnd"/>
+      <w:r>
+        <w:rPr>
+          <w:rFonts w:asciiTheme="minorBidi" w:hAnsiTheme="minorBidi" w:cstheme="minorBidi" w:hint="cs"/>
+          <w:rtl/>
+          <w:lang w:bidi="he-IL"/>
+        </w:rPr>
+        <w:t xml:space="preserve"> בהם נעשה שימוש בנשק.</w:t>
       </w:r>
     </w:p>
     <w:p>
@@ -12703,7 +13015,25 @@
           <w:rtl/>
           <w:lang w:bidi="he-IL"/>
         </w:rPr>
-        <w:t>מיקום: מייצג את כמו תההורגים והפצועים לכל סוג נשק.</w:t>
+        <w:t xml:space="preserve">מיקום: מייצג את כמו </w:t>
+      </w:r>
+      <w:proofErr w:type="spellStart"/>
+      <w:r>
+        <w:rPr>
+          <w:rFonts w:asciiTheme="minorBidi" w:hAnsiTheme="minorBidi" w:cstheme="minorBidi" w:hint="cs"/>
+          <w:rtl/>
+          <w:lang w:bidi="he-IL"/>
+        </w:rPr>
+        <w:t>תההורגים</w:t>
+      </w:r>
+      <w:proofErr w:type="spellEnd"/>
+      <w:r>
+        <w:rPr>
+          <w:rFonts w:asciiTheme="minorBidi" w:hAnsiTheme="minorBidi" w:cstheme="minorBidi" w:hint="cs"/>
+          <w:rtl/>
+          <w:lang w:bidi="he-IL"/>
+        </w:rPr>
+        <w:t xml:space="preserve"> והפצועים לכל סוג נשק.</w:t>
       </w:r>
     </w:p>
     <w:p>
@@ -12718,13 +13048,23 @@
           <w:lang w:bidi="he-IL"/>
         </w:rPr>
       </w:pPr>
+      <w:proofErr w:type="spellStart"/>
       <w:r>
         <w:rPr>
           <w:rFonts w:asciiTheme="minorBidi" w:hAnsiTheme="minorBidi" w:cstheme="minorBidi" w:hint="cs"/>
           <w:rtl/>
           <w:lang w:bidi="he-IL"/>
         </w:rPr>
-        <w:t>טקטס: תוויות המציינות את סוגי הנשק עבור כל עיגול.</w:t>
+        <w:t>טקטס</w:t>
+      </w:r>
+      <w:proofErr w:type="spellEnd"/>
+      <w:r>
+        <w:rPr>
+          <w:rFonts w:asciiTheme="minorBidi" w:hAnsiTheme="minorBidi" w:cstheme="minorBidi" w:hint="cs"/>
+          <w:rtl/>
+          <w:lang w:bidi="he-IL"/>
+        </w:rPr>
+        <w:t>: תוויות המציינות את סוגי הנשק עבור כל עיגול.</w:t>
       </w:r>
     </w:p>
     <w:p>
@@ -13162,7 +13502,29 @@
           <w:rtl/>
           <w:lang w:bidi="he-IL"/>
         </w:rPr>
-        <w:t>הוויזואליזציה מדגישה בצורה ברורה את המגמות בשימוש בסוגי נשק שונים בפיגועי טרור בישראל באמצעות מיקום עיגולים בסקאלה לוגריתמית, המשקפת את כמות ההרוגים והפצועים. השימוש בסקאלה לוגריתמית מאפשר דיוק גבוה להצגת ערכים בטווחים רחבים, וגודל העיגולים מייצג את תדירות האירועים עבור כל סוג נשק, מה שמוסיף ממד נוסף להבנת הנתונים. צבעי העיגולים ותוויות השמות מאפשרים הבחנה ברורה בין הקטגוריות ומספקים זיהוי מיידי של סוגי הנשק. הוויזואליזציה מבליטה מגמות מרכזיות, כמו ההשפעה הגבוהה של</w:t>
+        <w:t xml:space="preserve">הוויזואליזציה מדגישה בצורה ברורה את המגמות בשימוש בסוגי נשק שונים בפיגועי טרור בישראל באמצעות מיקום עיגולים בסקאלה לוגריתמית, המשקפת את כמות ההרוגים והפצועים. השימוש בסקאלה לוגריתמית מאפשר דיוק גבוה להצגת ערכים בטווחים רחבים, וגודל העיגולים מייצג את תדירות האירועים עבור כל סוג נשק, מה שמוסיף ממד נוסף להבנת הנתונים. צבעי העיגולים ותוויות השמות מאפשרים הבחנה ברורה בין הקטגוריות ומספקים זיהוי </w:t>
+      </w:r>
+      <w:proofErr w:type="spellStart"/>
+      <w:r>
+        <w:rPr>
+          <w:rFonts w:asciiTheme="minorBidi" w:hAnsiTheme="minorBidi" w:cstheme="minorBidi"/>
+          <w:sz w:val="22"/>
+          <w:szCs w:val="22"/>
+          <w:rtl/>
+          <w:lang w:bidi="he-IL"/>
+        </w:rPr>
+        <w:t>מיידי</w:t>
+      </w:r>
+      <w:proofErr w:type="spellEnd"/>
+      <w:r>
+        <w:rPr>
+          <w:rFonts w:asciiTheme="minorBidi" w:hAnsiTheme="minorBidi" w:cstheme="minorBidi"/>
+          <w:sz w:val="22"/>
+          <w:szCs w:val="22"/>
+          <w:rtl/>
+          <w:lang w:bidi="he-IL"/>
+        </w:rPr>
+        <w:t xml:space="preserve"> של סוגי הנשק. הוויזואליזציה מבליטה מגמות מרכזיות, כמו ההשפעה הגבוהה של</w:t>
       </w:r>
       <w:r>
         <w:rPr>
@@ -13293,6 +13655,7 @@
                 <w:lang w:bidi="he-IL"/>
               </w:rPr>
             </w:pPr>
+            <w:proofErr w:type="spellStart"/>
             <w:r>
               <w:rPr>
                 <w:rFonts w:asciiTheme="minorBidi" w:hAnsiTheme="minorBidi" w:cstheme="minorBidi"/>
@@ -13300,7 +13663,17 @@
                 <w:szCs w:val="22"/>
                 <w:rtl/>
               </w:rPr>
-              <w:t xml:space="preserve">חלופה 1 </w:t>
+              <w:t>חלופה</w:t>
+            </w:r>
+            <w:proofErr w:type="spellEnd"/>
+            <w:r>
+              <w:rPr>
+                <w:rFonts w:asciiTheme="minorBidi" w:hAnsiTheme="minorBidi" w:cstheme="minorBidi"/>
+                <w:sz w:val="22"/>
+                <w:szCs w:val="22"/>
+                <w:rtl/>
+              </w:rPr>
+              <w:t xml:space="preserve"> 1 </w:t>
             </w:r>
             <w:r>
               <w:rPr>
@@ -13352,6 +13725,7 @@
                 <w:lang w:bidi="he-IL"/>
               </w:rPr>
             </w:pPr>
+            <w:proofErr w:type="spellStart"/>
             <w:r>
               <w:rPr>
                 <w:rFonts w:asciiTheme="minorBidi" w:hAnsiTheme="minorBidi" w:cstheme="minorBidi"/>
@@ -13359,7 +13733,17 @@
                 <w:szCs w:val="22"/>
                 <w:rtl/>
               </w:rPr>
-              <w:t xml:space="preserve">חלופה 2 </w:t>
+              <w:t>חלופה</w:t>
+            </w:r>
+            <w:proofErr w:type="spellEnd"/>
+            <w:r>
+              <w:rPr>
+                <w:rFonts w:asciiTheme="minorBidi" w:hAnsiTheme="minorBidi" w:cstheme="minorBidi"/>
+                <w:sz w:val="22"/>
+                <w:szCs w:val="22"/>
+                <w:rtl/>
+              </w:rPr>
+              <w:t xml:space="preserve"> 2 </w:t>
             </w:r>
             <w:r>
               <w:rPr>
@@ -13515,7 +13899,29 @@
                 <w:rtl/>
                 <w:lang w:bidi="he-IL"/>
               </w:rPr>
-              <w:t>גרף העמודות מאפשר קריאה והשוואה פשוטה של כמות ההרוגים והפצועים בין הקטגוריות בצורה מובנית וברורה. השימוש בצבעים, כמו כחול לההרוגים וכתום לפצועים, מבליט את ההבדלים בצורה נוחה להבנה. בנוסף, הנקודות השחורות מתחת לכל עמודה עם מספר הפיגועים מספקות מידע נוסף בצורה ישירה ואסתטית. גרף זה מתאים במיוחד למשתמשים שמעדיפים השוואה פשוטה וברורה בין קטגוריות שונות, כמו גם לקריאה מהירה של הנתונים</w:t>
+              <w:t xml:space="preserve">גרף העמודות מאפשר קריאה והשוואה פשוטה של כמות ההרוגים והפצועים בין הקטגוריות בצורה מובנית וברורה. השימוש בצבעים, כמו כחול </w:t>
+            </w:r>
+            <w:proofErr w:type="spellStart"/>
+            <w:r>
+              <w:rPr>
+                <w:rFonts w:asciiTheme="minorBidi" w:hAnsiTheme="minorBidi" w:cstheme="minorBidi"/>
+                <w:sz w:val="22"/>
+                <w:szCs w:val="22"/>
+                <w:rtl/>
+                <w:lang w:bidi="he-IL"/>
+              </w:rPr>
+              <w:t>לההרוגים</w:t>
+            </w:r>
+            <w:proofErr w:type="spellEnd"/>
+            <w:r>
+              <w:rPr>
+                <w:rFonts w:asciiTheme="minorBidi" w:hAnsiTheme="minorBidi" w:cstheme="minorBidi"/>
+                <w:sz w:val="22"/>
+                <w:szCs w:val="22"/>
+                <w:rtl/>
+                <w:lang w:bidi="he-IL"/>
+              </w:rPr>
+              <w:t xml:space="preserve"> וכתום לפצועים, מבליט את ההבדלים בצורה נוחה להבנה. בנוסף, הנקודות השחורות מתחת לכל עמודה עם מספר הפיגועים מספקות מידע נוסף בצורה ישירה ואסתטית. גרף זה מתאים במיוחד למשתמשים שמעדיפים השוואה פשוטה וברורה בין קטגוריות שונות, כמו גם לקריאה מהירה של הנתונים</w:t>
             </w:r>
             <w:r>
               <w:rPr>
@@ -13826,6 +14232,66 @@
         <w:bidi/>
         <w:spacing w:after="160" w:line="360" w:lineRule="auto"/>
         <w:ind w:left="714"/>
+        <w:rPr>
+          <w:rFonts w:asciiTheme="minorBidi" w:hAnsiTheme="minorBidi" w:cstheme="minorBidi"/>
+          <w:sz w:val="22"/>
+          <w:szCs w:val="22"/>
+          <w:rtl/>
+          <w:lang w:bidi="he-IL"/>
+        </w:rPr>
+      </w:pPr>
+    </w:p>
+    <w:p>
+      <w:pPr>
+        <w:pStyle w:val="a6"/>
+        <w:bidi/>
+        <w:spacing w:after="160" w:line="360" w:lineRule="auto"/>
+        <w:ind w:left="714"/>
+        <w:rPr>
+          <w:rFonts w:asciiTheme="minorBidi" w:hAnsiTheme="minorBidi" w:cstheme="minorBidi"/>
+          <w:sz w:val="22"/>
+          <w:szCs w:val="22"/>
+          <w:rtl/>
+          <w:lang w:bidi="he-IL"/>
+        </w:rPr>
+      </w:pPr>
+    </w:p>
+    <w:p>
+      <w:pPr>
+        <w:pStyle w:val="a6"/>
+        <w:bidi/>
+        <w:spacing w:after="160" w:line="360" w:lineRule="auto"/>
+        <w:ind w:left="714"/>
+        <w:rPr>
+          <w:rFonts w:asciiTheme="minorBidi" w:hAnsiTheme="minorBidi" w:cstheme="minorBidi"/>
+          <w:sz w:val="22"/>
+          <w:szCs w:val="22"/>
+          <w:rtl/>
+          <w:lang w:bidi="he-IL"/>
+        </w:rPr>
+      </w:pPr>
+    </w:p>
+    <w:p>
+      <w:pPr>
+        <w:pStyle w:val="a6"/>
+        <w:bidi/>
+        <w:spacing w:after="160" w:line="360" w:lineRule="auto"/>
+        <w:ind w:left="714"/>
+        <w:rPr>
+          <w:rFonts w:asciiTheme="minorBidi" w:hAnsiTheme="minorBidi" w:cstheme="minorBidi"/>
+          <w:sz w:val="22"/>
+          <w:szCs w:val="22"/>
+          <w:rtl/>
+          <w:lang w:bidi="he-IL"/>
+        </w:rPr>
+      </w:pPr>
+    </w:p>
+    <w:p>
+      <w:pPr>
+        <w:pStyle w:val="a6"/>
+        <w:bidi/>
+        <w:spacing w:after="160" w:line="360" w:lineRule="auto"/>
+        <w:ind w:left="714"/>
         <w:jc w:val="center"/>
         <w:rPr>
           <w:rFonts w:asciiTheme="minorBidi" w:hAnsiTheme="minorBidi" w:cstheme="minorBidi"/>
@@ -13851,6 +14317,7 @@
           <w:rtl/>
           <w:lang w:bidi="he-IL"/>
         </w:rPr>
+        <w:lastRenderedPageBreak/>
         <w:t>הסבר על העיצובים שנבחרו ועל יישומם</w:t>
       </w:r>
     </w:p>
@@ -13903,9 +14370,20 @@
           <w:rtl/>
           <w:lang w:bidi="he-IL"/>
         </w:rPr>
-        <w:lastRenderedPageBreak/>
-        <w:t>בפרויקט הורדנו את הנתונים שלנו מאתר קאגל</w:t>
-      </w:r>
+        <w:t xml:space="preserve">בפרויקט הורדנו את הנתונים שלנו מאתר </w:t>
+      </w:r>
+      <w:proofErr w:type="spellStart"/>
+      <w:r>
+        <w:rPr>
+          <w:rFonts w:asciiTheme="minorBidi" w:hAnsiTheme="minorBidi" w:cstheme="minorBidi" w:hint="cs"/>
+          <w:sz w:val="22"/>
+          <w:szCs w:val="22"/>
+          <w:rtl/>
+          <w:lang w:bidi="he-IL"/>
+        </w:rPr>
+        <w:t>קאגל</w:t>
+      </w:r>
+      <w:proofErr w:type="spellEnd"/>
       <w:r>
         <w:rPr>
           <w:rFonts w:asciiTheme="minorBidi" w:hAnsiTheme="minorBidi" w:cstheme="minorBidi"/>
@@ -14031,6 +14509,7 @@
         </w:rPr>
         <w:t xml:space="preserve"> (קובץ </w:t>
       </w:r>
+      <w:proofErr w:type="spellStart"/>
       <w:r>
         <w:rPr>
           <w:rFonts w:asciiTheme="minorBidi" w:hAnsiTheme="minorBidi" w:cstheme="minorBidi"/>
@@ -14040,6 +14519,7 @@
         </w:rPr>
         <w:t>ipynb</w:t>
       </w:r>
+      <w:proofErr w:type="spellEnd"/>
       <w:r>
         <w:rPr>
           <w:rFonts w:asciiTheme="minorBidi" w:hAnsiTheme="minorBidi" w:cstheme="minorBidi" w:hint="cs"/>
@@ -14105,7 +14585,31 @@
           <w:rtl/>
           <w:lang w:bidi="he-IL"/>
         </w:rPr>
-        <w:t>האם נאלצנו לשנות את מימוש הויזואליזציה:</w:t>
+        <w:t xml:space="preserve">האם נאלצנו לשנות את מימוש </w:t>
+      </w:r>
+      <w:proofErr w:type="spellStart"/>
+      <w:r>
+        <w:rPr>
+          <w:rFonts w:asciiTheme="minorBidi" w:hAnsiTheme="minorBidi" w:cstheme="minorBidi" w:hint="cs"/>
+          <w:b/>
+          <w:bCs/>
+          <w:u w:val="single"/>
+          <w:rtl/>
+          <w:lang w:bidi="he-IL"/>
+        </w:rPr>
+        <w:t>הויזואליזציה</w:t>
+      </w:r>
+      <w:proofErr w:type="spellEnd"/>
+      <w:r>
+        <w:rPr>
+          <w:rFonts w:asciiTheme="minorBidi" w:hAnsiTheme="minorBidi" w:cstheme="minorBidi" w:hint="cs"/>
+          <w:b/>
+          <w:bCs/>
+          <w:u w:val="single"/>
+          <w:rtl/>
+          <w:lang w:bidi="he-IL"/>
+        </w:rPr>
+        <w:t>:</w:t>
       </w:r>
     </w:p>
     <w:p>
@@ -14174,7 +14678,29 @@
           <w:rtl/>
           <w:lang w:bidi="he-IL"/>
         </w:rPr>
-        <w:t>ההבדל בין העיצובים הוא האינטראקטיביות של הויזואליזציה.</w:t>
+        <w:t xml:space="preserve">ההבדל בין העיצובים הוא האינטראקטיביות של </w:t>
+      </w:r>
+      <w:proofErr w:type="spellStart"/>
+      <w:r>
+        <w:rPr>
+          <w:rFonts w:asciiTheme="minorBidi" w:hAnsiTheme="minorBidi" w:cstheme="minorBidi" w:hint="cs"/>
+          <w:sz w:val="22"/>
+          <w:szCs w:val="22"/>
+          <w:rtl/>
+          <w:lang w:bidi="he-IL"/>
+        </w:rPr>
+        <w:t>הויזואליזציה</w:t>
+      </w:r>
+      <w:proofErr w:type="spellEnd"/>
+      <w:r>
+        <w:rPr>
+          <w:rFonts w:asciiTheme="minorBidi" w:hAnsiTheme="minorBidi" w:cstheme="minorBidi" w:hint="cs"/>
+          <w:sz w:val="22"/>
+          <w:szCs w:val="22"/>
+          <w:rtl/>
+          <w:lang w:bidi="he-IL"/>
+        </w:rPr>
+        <w:t>.</w:t>
       </w:r>
     </w:p>
     <w:p>
@@ -14282,7 +14808,55 @@
           <w:rtl/>
           <w:lang w:bidi="he-IL"/>
         </w:rPr>
-        <w:t>צילומי מסך של הדאש בוארד:</w:t>
+        <w:t xml:space="preserve">צילומי מסך של </w:t>
+      </w:r>
+      <w:proofErr w:type="spellStart"/>
+      <w:r>
+        <w:rPr>
+          <w:rFonts w:asciiTheme="minorBidi" w:hAnsiTheme="minorBidi" w:cstheme="minorBidi" w:hint="cs"/>
+          <w:b/>
+          <w:bCs/>
+          <w:u w:val="single"/>
+          <w:rtl/>
+          <w:lang w:bidi="he-IL"/>
+        </w:rPr>
+        <w:t>הדאש</w:t>
+      </w:r>
+      <w:proofErr w:type="spellEnd"/>
+      <w:r>
+        <w:rPr>
+          <w:rFonts w:asciiTheme="minorBidi" w:hAnsiTheme="minorBidi" w:cstheme="minorBidi" w:hint="cs"/>
+          <w:b/>
+          <w:bCs/>
+          <w:u w:val="single"/>
+          <w:rtl/>
+          <w:lang w:bidi="he-IL"/>
+        </w:rPr>
+        <w:t xml:space="preserve"> </w:t>
+      </w:r>
+      <w:proofErr w:type="spellStart"/>
+      <w:r>
+        <w:rPr>
+          <w:rFonts w:asciiTheme="minorBidi" w:hAnsiTheme="minorBidi" w:cstheme="minorBidi" w:hint="cs"/>
+          <w:b/>
+          <w:bCs/>
+          <w:u w:val="single"/>
+          <w:rtl/>
+          <w:lang w:bidi="he-IL"/>
+        </w:rPr>
+        <w:t>בוארד</w:t>
+      </w:r>
+      <w:proofErr w:type="spellEnd"/>
+      <w:r>
+        <w:rPr>
+          <w:rFonts w:asciiTheme="minorBidi" w:hAnsiTheme="minorBidi" w:cstheme="minorBidi" w:hint="cs"/>
+          <w:b/>
+          <w:bCs/>
+          <w:u w:val="single"/>
+          <w:rtl/>
+          <w:lang w:bidi="he-IL"/>
+        </w:rPr>
+        <w:t>:</w:t>
       </w:r>
     </w:p>
     <w:p>
@@ -14705,7 +15279,6 @@
           <w:rtl/>
           <w:lang w:val="he-IL" w:bidi="he-IL"/>
         </w:rPr>
-        <w:lastRenderedPageBreak/>
         <mc:AlternateContent>
           <mc:Choice Requires="wps">
             <w:drawing>
@@ -15627,7 +16200,6 @@
           <w:rtl/>
           <w:lang w:val="he-IL" w:bidi="he-IL"/>
         </w:rPr>
-        <w:lastRenderedPageBreak/>
         <w:drawing>
           <wp:anchor distT="0" distB="0" distL="114300" distR="114300" simplePos="0" relativeHeight="251764736" behindDoc="0" locked="0" layoutInCell="1" allowOverlap="1" wp14:anchorId="1575CD3B" wp14:editId="3BC18B06">
             <wp:simplePos x="0" y="0"/>
@@ -16274,6 +16846,7 @@
           <w:rFonts w:asciiTheme="minorBidi" w:hAnsiTheme="minorBidi" w:cs="Arial"/>
           <w:b/>
           <w:bCs/>
+          <w:noProof/>
           <w:u w:val="single"/>
           <w:rtl/>
           <w:lang w:bidi="he-IL"/>
@@ -16381,6 +16954,7 @@
           <w:rFonts w:asciiTheme="minorBidi" w:hAnsiTheme="minorBidi" w:cs="Arial"/>
           <w:b/>
           <w:bCs/>
+          <w:noProof/>
           <w:u w:val="single"/>
           <w:rtl/>
           <w:lang w:bidi="he-IL"/>
@@ -16638,6 +17212,7 @@
           <w:rFonts w:asciiTheme="minorBidi" w:hAnsiTheme="minorBidi" w:cs="Arial"/>
           <w:b/>
           <w:bCs/>
+          <w:noProof/>
           <w:u w:val="single"/>
           <w:rtl/>
           <w:lang w:bidi="he-IL"/>
@@ -16976,10 +17551,10 @@
           <w:rFonts w:asciiTheme="minorBidi" w:hAnsiTheme="minorBidi" w:cs="Arial"/>
           <w:b/>
           <w:bCs/>
-          <w:rtl/>
-          <w:lang w:bidi="he-IL"/>
-        </w:rPr>
-        <w:lastRenderedPageBreak/>
+          <w:noProof/>
+          <w:rtl/>
+          <w:lang w:bidi="he-IL"/>
+        </w:rPr>
         <w:drawing>
           <wp:anchor distT="0" distB="0" distL="114300" distR="114300" simplePos="0" relativeHeight="251770880" behindDoc="0" locked="0" layoutInCell="1" allowOverlap="1" wp14:anchorId="2D921DE5" wp14:editId="0956A84A">
             <wp:simplePos x="0" y="0"/>
@@ -17072,6 +17647,7 @@
           <w:rFonts w:asciiTheme="minorBidi" w:hAnsiTheme="minorBidi" w:cstheme="minorBidi"/>
           <w:b/>
           <w:bCs/>
+          <w:noProof/>
           <w:lang w:bidi="he-IL"/>
         </w:rPr>
         <w:drawing>
@@ -17207,6 +17783,7 @@
           <w:rFonts w:asciiTheme="minorBidi" w:hAnsiTheme="minorBidi" w:cstheme="minorBidi"/>
           <w:b/>
           <w:bCs/>
+          <w:noProof/>
           <w:lang w:bidi="he-IL"/>
         </w:rPr>
         <w:drawing>
@@ -17414,6 +17991,7 @@
           <w:rFonts w:asciiTheme="minorBidi" w:hAnsiTheme="minorBidi" w:cstheme="minorBidi"/>
           <w:b/>
           <w:bCs/>
+          <w:noProof/>
           <w:lang w:bidi="he-IL"/>
         </w:rPr>
         <w:drawing>
@@ -17635,6 +18213,7 @@
           <w:rFonts w:asciiTheme="minorBidi" w:hAnsiTheme="minorBidi" w:cstheme="minorBidi"/>
           <w:b/>
           <w:bCs/>
+          <w:noProof/>
           <w:lang w:bidi="he-IL"/>
         </w:rPr>
         <w:drawing>
@@ -17850,6 +18429,7 @@
           <w:rFonts w:asciiTheme="minorBidi" w:hAnsiTheme="minorBidi" w:cstheme="minorBidi"/>
           <w:b/>
           <w:bCs/>
+          <w:noProof/>
           <w:lang w:bidi="he-IL"/>
         </w:rPr>
         <w:drawing>
@@ -17907,6 +18487,7 @@
           <w:rFonts w:asciiTheme="minorBidi" w:hAnsiTheme="minorBidi" w:cstheme="minorBidi"/>
           <w:b/>
           <w:bCs/>
+          <w:noProof/>
           <w:lang w:bidi="he-IL"/>
         </w:rPr>
         <w:drawing>
@@ -18139,6 +18720,7 @@
           <w:rFonts w:asciiTheme="minorBidi" w:hAnsiTheme="minorBidi" w:cstheme="minorBidi"/>
           <w:b/>
           <w:bCs/>
+          <w:noProof/>
           <w:lang w:bidi="he-IL"/>
         </w:rPr>
         <w:drawing>
@@ -18196,6 +18778,7 @@
           <w:rFonts w:asciiTheme="minorBidi" w:hAnsiTheme="minorBidi" w:cstheme="minorBidi"/>
           <w:b/>
           <w:bCs/>
+          <w:noProof/>
           <w:lang w:bidi="he-IL"/>
         </w:rPr>
         <w:drawing>
@@ -18409,6 +18992,7 @@
       <w:r>
         <w:rPr>
           <w:rFonts w:asciiTheme="minorBidi" w:hAnsiTheme="minorBidi" w:cs="Arial"/>
+          <w:noProof/>
           <w:sz w:val="22"/>
           <w:szCs w:val="22"/>
           <w:rtl/>
@@ -19063,6 +19647,7 @@
           <w:rFonts w:asciiTheme="minorBidi" w:hAnsiTheme="minorBidi" w:cs="Arial"/>
           <w:b/>
           <w:bCs/>
+          <w:noProof/>
           <w:u w:val="single"/>
           <w:rtl/>
           <w:lang w:bidi="he-IL"/>
@@ -19356,6 +19941,7 @@
           <w:rFonts w:asciiTheme="minorBidi" w:hAnsiTheme="minorBidi" w:cstheme="minorBidi"/>
           <w:b/>
           <w:bCs/>
+          <w:noProof/>
           <w:lang w:bidi="he-IL"/>
         </w:rPr>
         <w:lastRenderedPageBreak/>
@@ -19642,6 +20228,7 @@
           <w:rFonts w:asciiTheme="minorBidi" w:hAnsiTheme="minorBidi" w:cstheme="minorBidi"/>
           <w:b/>
           <w:bCs/>
+          <w:noProof/>
           <w:lang w:bidi="he-IL"/>
         </w:rPr>
         <w:drawing>
@@ -19911,8 +20498,31 @@
           <w:rtl/>
           <w:lang w:bidi="he-IL"/>
         </w:rPr>
-        <w:t xml:space="preserve"> לעיבוד הנתונים ולביצוע ויזואליזציות השתמשנו בספריות </w:t>
-      </w:r>
+        <w:t xml:space="preserve"> לעיבוד הנתונים ולביצוע </w:t>
+      </w:r>
+      <w:proofErr w:type="spellStart"/>
+      <w:r>
+        <w:rPr>
+          <w:rFonts w:asciiTheme="minorBidi" w:hAnsiTheme="minorBidi" w:cstheme="minorBidi" w:hint="cs"/>
+          <w:sz w:val="22"/>
+          <w:szCs w:val="22"/>
+          <w:rtl/>
+          <w:lang w:bidi="he-IL"/>
+        </w:rPr>
+        <w:t>ויזואליזציות</w:t>
+      </w:r>
+      <w:proofErr w:type="spellEnd"/>
+      <w:r>
+        <w:rPr>
+          <w:rFonts w:asciiTheme="minorBidi" w:hAnsiTheme="minorBidi" w:cstheme="minorBidi" w:hint="cs"/>
+          <w:sz w:val="22"/>
+          <w:szCs w:val="22"/>
+          <w:rtl/>
+          <w:lang w:bidi="he-IL"/>
+        </w:rPr>
+        <w:t xml:space="preserve"> השתמשנו בספריות </w:t>
+      </w:r>
+      <w:proofErr w:type="spellStart"/>
       <w:r>
         <w:rPr>
           <w:rFonts w:asciiTheme="minorBidi" w:hAnsiTheme="minorBidi" w:cstheme="minorBidi"/>
@@ -19922,6 +20532,7 @@
         </w:rPr>
         <w:t>Plotly</w:t>
       </w:r>
+      <w:proofErr w:type="spellEnd"/>
       <w:r>
         <w:rPr>
           <w:rFonts w:asciiTheme="minorBidi" w:hAnsiTheme="minorBidi" w:cstheme="minorBidi" w:hint="cs"/>
@@ -19988,6 +20599,7 @@
         </w:rPr>
         <w:t xml:space="preserve"> השתמשנו בספריית </w:t>
       </w:r>
+      <w:proofErr w:type="spellStart"/>
       <w:r>
         <w:rPr>
           <w:rFonts w:asciiTheme="minorBidi" w:hAnsiTheme="minorBidi" w:cstheme="minorBidi"/>
@@ -19997,6 +20609,7 @@
         </w:rPr>
         <w:t>Streamlit</w:t>
       </w:r>
+      <w:proofErr w:type="spellEnd"/>
       <w:r>
         <w:rPr>
           <w:rFonts w:asciiTheme="minorBidi" w:hAnsiTheme="minorBidi" w:cstheme="minorBidi" w:hint="cs"/>
@@ -20032,6 +20645,7 @@
         </w:rPr>
         <w:t xml:space="preserve">לקחנו מאתר </w:t>
       </w:r>
+      <w:proofErr w:type="spellStart"/>
       <w:r>
         <w:rPr>
           <w:rFonts w:asciiTheme="minorBidi" w:hAnsiTheme="minorBidi" w:cstheme="minorBidi"/>
@@ -20041,6 +20655,7 @@
         </w:rPr>
         <w:t>Streamlit</w:t>
       </w:r>
+      <w:proofErr w:type="spellEnd"/>
       <w:r>
         <w:rPr>
           <w:rFonts w:asciiTheme="minorBidi" w:hAnsiTheme="minorBidi" w:cstheme="minorBidi" w:hint="cs"/>
@@ -20070,6 +20685,7 @@
         </w:rPr>
         <w:t xml:space="preserve"> של </w:t>
       </w:r>
+      <w:proofErr w:type="spellStart"/>
       <w:r>
         <w:rPr>
           <w:rFonts w:asciiTheme="minorBidi" w:hAnsiTheme="minorBidi" w:cstheme="minorBidi"/>
@@ -20079,6 +20695,7 @@
         </w:rPr>
         <w:t>DashBoard</w:t>
       </w:r>
+      <w:proofErr w:type="spellEnd"/>
       <w:r>
         <w:rPr>
           <w:rFonts w:asciiTheme="minorBidi" w:hAnsiTheme="minorBidi" w:cstheme="minorBidi" w:hint="cs"/>
@@ -20239,7 +20856,29 @@
           <w:rtl/>
           <w:lang w:bidi="he-IL"/>
         </w:rPr>
-        <w:t>, לא היה הרבה מה לשנות, הספריה די פשוטה, שינינו לפי מה הוא יקבע את המיקום, הגדרנו מה יופיע ב-</w:t>
+        <w:t xml:space="preserve">, לא היה הרבה מה לשנות, </w:t>
+      </w:r>
+      <w:proofErr w:type="spellStart"/>
+      <w:r>
+        <w:rPr>
+          <w:rFonts w:asciiTheme="minorBidi" w:hAnsiTheme="minorBidi" w:cstheme="minorBidi" w:hint="cs"/>
+          <w:sz w:val="22"/>
+          <w:szCs w:val="22"/>
+          <w:rtl/>
+          <w:lang w:bidi="he-IL"/>
+        </w:rPr>
+        <w:t>הספריה</w:t>
+      </w:r>
+      <w:proofErr w:type="spellEnd"/>
+      <w:r>
+        <w:rPr>
+          <w:rFonts w:asciiTheme="minorBidi" w:hAnsiTheme="minorBidi" w:cstheme="minorBidi" w:hint="cs"/>
+          <w:sz w:val="22"/>
+          <w:szCs w:val="22"/>
+          <w:rtl/>
+          <w:lang w:bidi="he-IL"/>
+        </w:rPr>
+        <w:t xml:space="preserve"> די פשוטה, שינינו לפי מה הוא יקבע את המיקום, הגדרנו מה יופיע ב-</w:t>
       </w:r>
       <w:r>
         <w:rPr>
@@ -20304,6 +20943,7 @@
         </w:rPr>
         <w:t xml:space="preserve"> והמרנו את הקוד לספריית </w:t>
       </w:r>
+      <w:proofErr w:type="spellStart"/>
       <w:r>
         <w:rPr>
           <w:rFonts w:asciiTheme="minorBidi" w:hAnsiTheme="minorBidi" w:cstheme="minorBidi"/>
@@ -20313,6 +20953,7 @@
         </w:rPr>
         <w:t>Plotly</w:t>
       </w:r>
+      <w:proofErr w:type="spellEnd"/>
       <w:r>
         <w:rPr>
           <w:rFonts w:asciiTheme="minorBidi" w:hAnsiTheme="minorBidi" w:cstheme="minorBidi" w:hint="cs"/>
@@ -20395,6 +21036,7 @@
         </w:rPr>
         <w:t>במטלה השלישית התבססנו על קוד מתוך ה-</w:t>
       </w:r>
+      <w:proofErr w:type="spellStart"/>
       <w:r>
         <w:rPr>
           <w:rFonts w:asciiTheme="minorBidi" w:hAnsiTheme="minorBidi" w:cstheme="minorBidi"/>
@@ -20404,6 +21046,7 @@
         </w:rPr>
         <w:t>Dash_Example.ipynb</w:t>
       </w:r>
+      <w:proofErr w:type="spellEnd"/>
       <w:r>
         <w:rPr>
           <w:rFonts w:asciiTheme="minorBidi" w:hAnsiTheme="minorBidi" w:cstheme="minorBidi" w:hint="cs"/>
@@ -20412,7 +21055,29 @@
           <w:rtl/>
           <w:lang w:bidi="he-IL"/>
         </w:rPr>
-        <w:t xml:space="preserve"> שהעלתם אלינו למודל, בגרף </w:t>
+        <w:t xml:space="preserve"> </w:t>
+      </w:r>
+      <w:proofErr w:type="spellStart"/>
+      <w:r>
+        <w:rPr>
+          <w:rFonts w:asciiTheme="minorBidi" w:hAnsiTheme="minorBidi" w:cstheme="minorBidi" w:hint="cs"/>
+          <w:sz w:val="22"/>
+          <w:szCs w:val="22"/>
+          <w:rtl/>
+          <w:lang w:bidi="he-IL"/>
+        </w:rPr>
+        <w:t>שהעלתם</w:t>
+      </w:r>
+      <w:proofErr w:type="spellEnd"/>
+      <w:r>
+        <w:rPr>
+          <w:rFonts w:asciiTheme="minorBidi" w:hAnsiTheme="minorBidi" w:cstheme="minorBidi" w:hint="cs"/>
+          <w:sz w:val="22"/>
+          <w:szCs w:val="22"/>
+          <w:rtl/>
+          <w:lang w:bidi="he-IL"/>
+        </w:rPr>
+        <w:t xml:space="preserve"> אלינו למודל, בגרף </w:t>
       </w:r>
       <w:r>
         <w:rPr>
@@ -20454,7 +21119,29 @@
           <w:rtl/>
           <w:lang w:bidi="he-IL"/>
         </w:rPr>
-        <w:t xml:space="preserve"> של הספריה, בסוף יותר השתמשנו בקוד מהדוקומנטציה כי היה שם יותר אפשרויות לשנות דברים, בחרנו מי יהיה הערך שיופיע בתור כל בועה, הגדרנו את הצירים ובחרנו מיקומים לכל הכפתורים(הפעלה/עצירה) ובנוסף גם לטקסטים שקיימים ול-</w:t>
+        <w:t xml:space="preserve"> של </w:t>
+      </w:r>
+      <w:proofErr w:type="spellStart"/>
+      <w:r>
+        <w:rPr>
+          <w:rFonts w:asciiTheme="minorBidi" w:hAnsiTheme="minorBidi" w:cstheme="minorBidi" w:hint="cs"/>
+          <w:sz w:val="22"/>
+          <w:szCs w:val="22"/>
+          <w:rtl/>
+          <w:lang w:bidi="he-IL"/>
+        </w:rPr>
+        <w:t>הספריה</w:t>
+      </w:r>
+      <w:proofErr w:type="spellEnd"/>
+      <w:r>
+        <w:rPr>
+          <w:rFonts w:asciiTheme="minorBidi" w:hAnsiTheme="minorBidi" w:cstheme="minorBidi" w:hint="cs"/>
+          <w:sz w:val="22"/>
+          <w:szCs w:val="22"/>
+          <w:rtl/>
+          <w:lang w:bidi="he-IL"/>
+        </w:rPr>
+        <w:t>, בסוף יותר השתמשנו בקוד מהדוקומנטציה כי היה שם יותר אפשרויות לשנות דברים, בחרנו מי יהיה הערך שיופיע בתור כל בועה, הגדרנו את הצירים ובחרנו מיקומים לכל הכפתורים(הפעלה/עצירה) ובנוסף גם לטקסטים שקיימים ול-</w:t>
       </w:r>
       <w:r>
         <w:rPr>
@@ -20483,13 +21170,32 @@
         <w:spacing w:after="160" w:line="360" w:lineRule="auto"/>
         <w:ind w:left="6"/>
         <w:rPr>
+          <w:rFonts w:asciiTheme="minorBidi" w:hAnsiTheme="minorBidi" w:cstheme="minorBidi"/>
+          <w:sz w:val="22"/>
+          <w:szCs w:val="22"/>
+          <w:rtl/>
+          <w:lang w:bidi="he-IL"/>
+        </w:rPr>
+      </w:pPr>
+      <w:r>
+        <w:rPr>
           <w:rFonts w:asciiTheme="minorBidi" w:hAnsiTheme="minorBidi" w:cstheme="minorBidi" w:hint="cs"/>
           <w:sz w:val="22"/>
           <w:szCs w:val="22"/>
           <w:rtl/>
           <w:lang w:bidi="he-IL"/>
         </w:rPr>
-      </w:pPr>
+        <w:t xml:space="preserve">בנוסף נעזרנו במהלך כתיבות הקוד עם </w:t>
+      </w:r>
+      <w:r>
+        <w:rPr>
+          <w:rFonts w:asciiTheme="minorBidi" w:hAnsiTheme="minorBidi" w:cstheme="minorBidi"/>
+          <w:sz w:val="22"/>
+          <w:szCs w:val="22"/>
+          <w:lang w:bidi="he-IL"/>
+        </w:rPr>
+        <w:t>Chat GPT</w:t>
+      </w:r>
       <w:r>
         <w:rPr>
           <w:rFonts w:asciiTheme="minorBidi" w:hAnsiTheme="minorBidi" w:cstheme="minorBidi" w:hint="cs"/>
@@ -20498,25 +21204,6 @@
           <w:rtl/>
           <w:lang w:bidi="he-IL"/>
         </w:rPr>
-        <w:t xml:space="preserve">בנוסף נעזרנו במהלך כתיבות הקוד עם </w:t>
-      </w:r>
-      <w:r>
-        <w:rPr>
-          <w:rFonts w:asciiTheme="minorBidi" w:hAnsiTheme="minorBidi" w:cstheme="minorBidi"/>
-          <w:sz w:val="22"/>
-          <w:szCs w:val="22"/>
-          <w:lang w:bidi="he-IL"/>
-        </w:rPr>
-        <w:t>Chat GPT</w:t>
-      </w:r>
-      <w:r>
-        <w:rPr>
-          <w:rFonts w:asciiTheme="minorBidi" w:hAnsiTheme="minorBidi" w:cstheme="minorBidi" w:hint="cs"/>
-          <w:sz w:val="22"/>
-          <w:szCs w:val="22"/>
-          <w:rtl/>
-          <w:lang w:bidi="he-IL"/>
-        </w:rPr>
         <w:t xml:space="preserve"> בטיפול בשגיאות בקוד ב-</w:t>
       </w:r>
       <w:r>
@@ -20528,6 +21215,7 @@
         </w:rPr>
         <w:t xml:space="preserve"> </w:t>
       </w:r>
+      <w:proofErr w:type="spellStart"/>
       <w:r>
         <w:rPr>
           <w:rFonts w:asciiTheme="minorBidi" w:hAnsiTheme="minorBidi" w:cstheme="minorBidi"/>
@@ -20537,6 +21225,7 @@
         </w:rPr>
         <w:t>Streamlit</w:t>
       </w:r>
+      <w:proofErr w:type="spellEnd"/>
       <w:r>
         <w:rPr>
           <w:rFonts w:asciiTheme="minorBidi" w:hAnsiTheme="minorBidi" w:cstheme="minorBidi" w:hint="cs"/>
@@ -22864,6 +23553,7 @@
   <w:style w:type="character" w:default="1" w:styleId="a0">
     <w:name w:val="Default Paragraph Font"/>
     <w:uiPriority w:val="1"/>
+    <w:semiHidden/>
     <w:unhideWhenUsed/>
   </w:style>
   <w:style w:type="table" w:default="1" w:styleId="a1">

</xml_diff>